<commit_message>
some bug fixes and diagram updates
</commit_message>
<xml_diff>
--- a/Artifacts/System Sequence Diagrams + Operation Contracts/Operation Contracts.docx
+++ b/Artifacts/System Sequence Diagrams + Operation Contracts/Operation Contracts.docx
@@ -25,30 +25,17 @@
         <w:ind w:firstLine="720"/>
         <w:rPr>
           <w:rFonts w:ascii="Times New Roman" w:hAnsi="Times New Roman" w:cs="Times New Roman"/>
-        </w:rPr>
-      </w:pPr>
-      <w:r>
-        <w:rPr>
-          <w:rFonts w:ascii="Times New Roman" w:hAnsi="Times New Roman" w:cs="Times New Roman"/>
-          <w:lang w:val="en-US"/>
-        </w:rPr>
-        <w:t xml:space="preserve">Some system operations are either very trivial, purely UI related, or both. The UI for this project was coded using Java Swing, where UI elements (such as new pages) are coded as Java classes. As such, some system operations are worth including in System Sequence Diagrams (because they relate to how an actor interacts with the system and what the system does) but are very trivial in the way they work. Thus, we decided that </w:t>
-      </w:r>
-      <w:r>
-        <w:rPr>
-          <w:rFonts w:ascii="Times New Roman" w:hAnsi="Times New Roman" w:cs="Times New Roman"/>
           <w:b/>
           <w:bCs/>
           <w:lang w:val="en-US"/>
         </w:rPr>
-        <w:t xml:space="preserve">those system operations should not have corresponding sequence diagrams. </w:t>
-      </w:r>
-      <w:r>
-        <w:rPr>
-          <w:rFonts w:ascii="Times New Roman" w:hAnsi="Times New Roman" w:cs="Times New Roman"/>
-          <w:lang w:val="en-US"/>
-        </w:rPr>
-        <w:t xml:space="preserve">Of course, operations with more complexity will have corresponding sequence diagrams. </w:t>
+      </w:pPr>
+      <w:r>
+        <w:rPr>
+          <w:rFonts w:ascii="Times New Roman" w:hAnsi="Times New Roman" w:cs="Times New Roman"/>
+          <w:lang w:val="en-US"/>
+        </w:rPr>
+        <w:t xml:space="preserve">Some system operations are either very trivial, purely UI related, or both. The UI for this project was coded using Java Swing, where UI elements (such as new pages) are coded as Java classes. As such, some system operations are worth including in System Sequence Diagrams (because they relate to how an actor interacts with the system and what the system does) but are very trivial in the way they work. Thus, we decided that </w:t>
       </w:r>
       <w:r>
         <w:rPr>
@@ -57,14 +44,14 @@
           <w:bCs/>
           <w:lang w:val="en-US"/>
         </w:rPr>
-        <w:t xml:space="preserve">The operations that have been highlighted have corresponding sequence diagrams. </w:t>
-      </w:r>
-      <w:r>
-        <w:rPr>
-          <w:rFonts w:ascii="Times New Roman" w:hAnsi="Times New Roman" w:cs="Times New Roman"/>
-          <w:lang w:val="en-US"/>
-        </w:rPr>
-        <w:t xml:space="preserve">There are also some “operations” in the system sequence diagrams that are surrounded by *, like *validations* and so on. </w:t>
+        <w:t xml:space="preserve">those system operations should not have corresponding sequence diagrams. </w:t>
+      </w:r>
+      <w:r>
+        <w:rPr>
+          <w:rFonts w:ascii="Times New Roman" w:hAnsi="Times New Roman" w:cs="Times New Roman"/>
+          <w:lang w:val="en-US"/>
+        </w:rPr>
+        <w:t xml:space="preserve">Of course, operations with more complexity will have corresponding sequence diagrams. </w:t>
       </w:r>
       <w:r>
         <w:rPr>
@@ -73,40 +60,256 @@
           <w:bCs/>
           <w:lang w:val="en-US"/>
         </w:rPr>
-        <w:t>The “operations” surrounded by * will not be included in the operation contracts, as we don’t consider them system operations, but make the SSDs clearer.</w:t>
-      </w:r>
-      <w:r>
-        <w:rPr>
-          <w:rFonts w:ascii="Times New Roman" w:hAnsi="Times New Roman" w:cs="Times New Roman"/>
-          <w:lang w:val="en-US"/>
-        </w:rPr>
-        <w:t xml:space="preserve"> </w:t>
-      </w:r>
-    </w:p>
-    <w:p>
-      <w:pPr>
-        <w:spacing w:line="360" w:lineRule="auto"/>
-        <w:jc w:val="center"/>
+        <w:t xml:space="preserve">The operations that have been highlighted have corresponding sequence diagrams. </w:t>
+      </w:r>
+      <w:r>
+        <w:rPr>
+          <w:rFonts w:ascii="Times New Roman" w:hAnsi="Times New Roman" w:cs="Times New Roman"/>
+          <w:lang w:val="en-US"/>
+        </w:rPr>
+        <w:t xml:space="preserve">There are also some “operations” in the system sequence diagrams that are surrounded by *, like *validations* and so on. </w:t>
+      </w:r>
+      <w:r>
         <w:rPr>
           <w:rFonts w:ascii="Times New Roman" w:hAnsi="Times New Roman" w:cs="Times New Roman"/>
           <w:b/>
           <w:bCs/>
-        </w:rPr>
-      </w:pPr>
-      <w:r>
+          <w:lang w:val="en-US"/>
+        </w:rPr>
+        <w:t>The “operations” surrounded by * will not be included in the operation contracts, as we don’t consider them system operations, but make the SSDs clearer.</w:t>
+      </w:r>
+    </w:p>
+    <w:p>
+      <w:pPr>
+        <w:ind w:firstLine="720"/>
         <w:rPr>
           <w:rFonts w:ascii="Times New Roman" w:hAnsi="Times New Roman" w:cs="Times New Roman"/>
           <w:b/>
           <w:bCs/>
           <w:lang w:val="en-US"/>
         </w:rPr>
-        <w:t xml:space="preserve">SSD: </w:t>
-      </w:r>
+      </w:pPr>
+    </w:p>
+    <w:p>
+      <w:pPr>
+        <w:rPr>
+          <w:rFonts w:ascii="Times New Roman" w:hAnsi="Times New Roman" w:cs="Times New Roman"/>
+          <w:lang w:val="en-US"/>
+        </w:rPr>
+      </w:pPr>
       <w:r>
         <w:rPr>
           <w:rFonts w:ascii="Times New Roman" w:hAnsi="Times New Roman" w:cs="Times New Roman"/>
           <w:b/>
           <w:bCs/>
+          <w:lang w:val="en-US"/>
+        </w:rPr>
+        <w:t>See below for the Operation Contracts.</w:t>
+      </w:r>
+    </w:p>
+    <w:p>
+      <w:pPr>
+        <w:ind w:firstLine="720"/>
+        <w:rPr>
+          <w:rFonts w:ascii="Times New Roman" w:hAnsi="Times New Roman" w:cs="Times New Roman"/>
+          <w:lang w:val="en-US"/>
+        </w:rPr>
+      </w:pPr>
+    </w:p>
+    <w:p>
+      <w:pPr>
+        <w:ind w:firstLine="720"/>
+        <w:rPr>
+          <w:rFonts w:ascii="Times New Roman" w:hAnsi="Times New Roman" w:cs="Times New Roman"/>
+          <w:lang w:val="en-US"/>
+        </w:rPr>
+      </w:pPr>
+    </w:p>
+    <w:p>
+      <w:pPr>
+        <w:ind w:firstLine="720"/>
+        <w:rPr>
+          <w:rFonts w:ascii="Times New Roman" w:hAnsi="Times New Roman" w:cs="Times New Roman"/>
+          <w:lang w:val="en-US"/>
+        </w:rPr>
+      </w:pPr>
+    </w:p>
+    <w:p>
+      <w:pPr>
+        <w:ind w:firstLine="720"/>
+        <w:rPr>
+          <w:rFonts w:ascii="Times New Roman" w:hAnsi="Times New Roman" w:cs="Times New Roman"/>
+          <w:lang w:val="en-US"/>
+        </w:rPr>
+      </w:pPr>
+    </w:p>
+    <w:p>
+      <w:pPr>
+        <w:ind w:firstLine="720"/>
+        <w:rPr>
+          <w:rFonts w:ascii="Times New Roman" w:hAnsi="Times New Roman" w:cs="Times New Roman"/>
+          <w:lang w:val="en-US"/>
+        </w:rPr>
+      </w:pPr>
+    </w:p>
+    <w:p>
+      <w:pPr>
+        <w:ind w:firstLine="720"/>
+        <w:rPr>
+          <w:rFonts w:ascii="Times New Roman" w:hAnsi="Times New Roman" w:cs="Times New Roman"/>
+          <w:lang w:val="en-US"/>
+        </w:rPr>
+      </w:pPr>
+    </w:p>
+    <w:p>
+      <w:pPr>
+        <w:ind w:firstLine="720"/>
+        <w:rPr>
+          <w:rFonts w:ascii="Times New Roman" w:hAnsi="Times New Roman" w:cs="Times New Roman"/>
+          <w:lang w:val="en-US"/>
+        </w:rPr>
+      </w:pPr>
+    </w:p>
+    <w:p>
+      <w:pPr>
+        <w:ind w:firstLine="720"/>
+        <w:rPr>
+          <w:rFonts w:ascii="Times New Roman" w:hAnsi="Times New Roman" w:cs="Times New Roman"/>
+          <w:lang w:val="en-US"/>
+        </w:rPr>
+      </w:pPr>
+    </w:p>
+    <w:p>
+      <w:pPr>
+        <w:ind w:firstLine="720"/>
+        <w:rPr>
+          <w:rFonts w:ascii="Times New Roman" w:hAnsi="Times New Roman" w:cs="Times New Roman"/>
+          <w:lang w:val="en-US"/>
+        </w:rPr>
+      </w:pPr>
+    </w:p>
+    <w:p>
+      <w:pPr>
+        <w:ind w:firstLine="720"/>
+        <w:rPr>
+          <w:rFonts w:ascii="Times New Roman" w:hAnsi="Times New Roman" w:cs="Times New Roman"/>
+          <w:lang w:val="en-US"/>
+        </w:rPr>
+      </w:pPr>
+    </w:p>
+    <w:p>
+      <w:pPr>
+        <w:ind w:firstLine="720"/>
+        <w:rPr>
+          <w:rFonts w:ascii="Times New Roman" w:hAnsi="Times New Roman" w:cs="Times New Roman"/>
+          <w:lang w:val="en-US"/>
+        </w:rPr>
+      </w:pPr>
+    </w:p>
+    <w:p>
+      <w:pPr>
+        <w:ind w:firstLine="720"/>
+        <w:rPr>
+          <w:rFonts w:ascii="Times New Roman" w:hAnsi="Times New Roman" w:cs="Times New Roman"/>
+          <w:lang w:val="en-US"/>
+        </w:rPr>
+      </w:pPr>
+    </w:p>
+    <w:p>
+      <w:pPr>
+        <w:ind w:firstLine="720"/>
+        <w:rPr>
+          <w:rFonts w:ascii="Times New Roman" w:hAnsi="Times New Roman" w:cs="Times New Roman"/>
+          <w:lang w:val="en-US"/>
+        </w:rPr>
+      </w:pPr>
+    </w:p>
+    <w:p>
+      <w:pPr>
+        <w:ind w:firstLine="720"/>
+        <w:rPr>
+          <w:rFonts w:ascii="Times New Roman" w:hAnsi="Times New Roman" w:cs="Times New Roman"/>
+          <w:lang w:val="en-US"/>
+        </w:rPr>
+      </w:pPr>
+    </w:p>
+    <w:p>
+      <w:pPr>
+        <w:ind w:firstLine="720"/>
+        <w:rPr>
+          <w:rFonts w:ascii="Times New Roman" w:hAnsi="Times New Roman" w:cs="Times New Roman"/>
+          <w:lang w:val="en-US"/>
+        </w:rPr>
+      </w:pPr>
+    </w:p>
+    <w:p>
+      <w:pPr>
+        <w:ind w:firstLine="720"/>
+        <w:rPr>
+          <w:rFonts w:ascii="Times New Roman" w:hAnsi="Times New Roman" w:cs="Times New Roman"/>
+          <w:lang w:val="en-US"/>
+        </w:rPr>
+      </w:pPr>
+    </w:p>
+    <w:p>
+      <w:pPr>
+        <w:ind w:firstLine="720"/>
+        <w:rPr>
+          <w:rFonts w:ascii="Times New Roman" w:hAnsi="Times New Roman" w:cs="Times New Roman"/>
+          <w:lang w:val="en-US"/>
+        </w:rPr>
+      </w:pPr>
+    </w:p>
+    <w:p>
+      <w:pPr>
+        <w:ind w:firstLine="720"/>
+        <w:rPr>
+          <w:rFonts w:ascii="Times New Roman" w:hAnsi="Times New Roman" w:cs="Times New Roman"/>
+          <w:lang w:val="en-US"/>
+        </w:rPr>
+      </w:pPr>
+    </w:p>
+    <w:p>
+      <w:pPr>
+        <w:rPr>
+          <w:rFonts w:ascii="Times New Roman" w:hAnsi="Times New Roman" w:cs="Times New Roman"/>
+          <w:lang w:val="en-US"/>
+        </w:rPr>
+      </w:pPr>
+    </w:p>
+    <w:p>
+      <w:pPr>
+        <w:ind w:firstLine="720"/>
+        <w:rPr>
+          <w:rFonts w:ascii="Times New Roman" w:hAnsi="Times New Roman" w:cs="Times New Roman"/>
+        </w:rPr>
+      </w:pPr>
+    </w:p>
+    <w:p>
+      <w:pPr>
+        <w:spacing w:line="360" w:lineRule="auto"/>
+        <w:jc w:val="center"/>
+        <w:rPr>
+          <w:rFonts w:ascii="Times New Roman" w:hAnsi="Times New Roman" w:cs="Times New Roman"/>
+          <w:b/>
+          <w:bCs/>
+        </w:rPr>
+      </w:pPr>
+      <w:r>
+        <w:rPr>
+          <w:rFonts w:ascii="Times New Roman" w:hAnsi="Times New Roman" w:cs="Times New Roman"/>
+          <w:b/>
+          <w:bCs/>
+          <w:lang w:val="en-US"/>
+        </w:rPr>
+        <w:lastRenderedPageBreak/>
+        <w:t xml:space="preserve">SSD: </w:t>
+      </w:r>
+      <w:r>
+        <w:rPr>
+          <w:rFonts w:ascii="Times New Roman" w:hAnsi="Times New Roman" w:cs="Times New Roman"/>
+          <w:b/>
+          <w:bCs/>
         </w:rPr>
         <w:t>Enter Organization Offerings</w:t>
       </w:r>
@@ -652,6 +855,175 @@
       <w:pPr>
         <w:pStyle w:val="ListParagraph"/>
         <w:numPr>
+          <w:ilvl w:val="3"/>
+          <w:numId w:val="1"/>
+        </w:numPr>
+        <w:spacing w:line="360" w:lineRule="auto"/>
+        <w:rPr>
+          <w:rFonts w:ascii="Times New Roman" w:hAnsi="Times New Roman" w:cs="Times New Roman"/>
+        </w:rPr>
+      </w:pPr>
+      <w:r>
+        <w:rPr>
+          <w:rFonts w:ascii="Times New Roman" w:hAnsi="Times New Roman" w:cs="Times New Roman"/>
+        </w:rPr>
+        <w:t>All inputs have been entered</w:t>
+      </w:r>
+    </w:p>
+    <w:p>
+      <w:pPr>
+        <w:pStyle w:val="ListParagraph"/>
+        <w:numPr>
+          <w:ilvl w:val="3"/>
+          <w:numId w:val="1"/>
+        </w:numPr>
+        <w:spacing w:line="360" w:lineRule="auto"/>
+        <w:rPr>
+          <w:rFonts w:ascii="Times New Roman" w:hAnsi="Times New Roman" w:cs="Times New Roman"/>
+        </w:rPr>
+      </w:pPr>
+      <w:r>
+        <w:rPr>
+          <w:rFonts w:ascii="Times New Roman" w:hAnsi="Times New Roman" w:cs="Times New Roman"/>
+        </w:rPr>
+        <w:t>Capacity is an integer &gt; 1</w:t>
+      </w:r>
+    </w:p>
+    <w:p>
+      <w:pPr>
+        <w:pStyle w:val="ListParagraph"/>
+        <w:numPr>
+          <w:ilvl w:val="3"/>
+          <w:numId w:val="1"/>
+        </w:numPr>
+        <w:spacing w:line="360" w:lineRule="auto"/>
+        <w:rPr>
+          <w:rFonts w:ascii="Times New Roman" w:hAnsi="Times New Roman" w:cs="Times New Roman"/>
+        </w:rPr>
+      </w:pPr>
+      <w:proofErr w:type="spellStart"/>
+      <w:r>
+        <w:rPr>
+          <w:rFonts w:ascii="Times New Roman" w:hAnsi="Times New Roman" w:cs="Times New Roman"/>
+        </w:rPr>
+        <w:t>startTime</w:t>
+      </w:r>
+      <w:proofErr w:type="spellEnd"/>
+      <w:r>
+        <w:rPr>
+          <w:rFonts w:ascii="Times New Roman" w:hAnsi="Times New Roman" w:cs="Times New Roman"/>
+        </w:rPr>
+        <w:t xml:space="preserve"> and </w:t>
+      </w:r>
+      <w:proofErr w:type="spellStart"/>
+      <w:r>
+        <w:rPr>
+          <w:rFonts w:ascii="Times New Roman" w:hAnsi="Times New Roman" w:cs="Times New Roman"/>
+        </w:rPr>
+        <w:t>endTime</w:t>
+      </w:r>
+      <w:proofErr w:type="spellEnd"/>
+      <w:r>
+        <w:rPr>
+          <w:rFonts w:ascii="Times New Roman" w:hAnsi="Times New Roman" w:cs="Times New Roman"/>
+        </w:rPr>
+        <w:t xml:space="preserve"> are in the valid format (</w:t>
+      </w:r>
+      <w:proofErr w:type="spellStart"/>
+      <w:r>
+        <w:rPr>
+          <w:rFonts w:ascii="Times New Roman" w:hAnsi="Times New Roman" w:cs="Times New Roman"/>
+        </w:rPr>
+        <w:t>yyyy</w:t>
+      </w:r>
+      <w:proofErr w:type="spellEnd"/>
+      <w:r>
+        <w:rPr>
+          <w:rFonts w:ascii="Times New Roman" w:hAnsi="Times New Roman" w:cs="Times New Roman"/>
+        </w:rPr>
+        <w:t xml:space="preserve">-MM-dd </w:t>
+      </w:r>
+      <w:proofErr w:type="spellStart"/>
+      <w:r>
+        <w:rPr>
+          <w:rFonts w:ascii="Times New Roman" w:hAnsi="Times New Roman" w:cs="Times New Roman"/>
+        </w:rPr>
+        <w:t>HH:</w:t>
+      </w:r>
+      <w:proofErr w:type="gramStart"/>
+      <w:r>
+        <w:rPr>
+          <w:rFonts w:ascii="Times New Roman" w:hAnsi="Times New Roman" w:cs="Times New Roman"/>
+        </w:rPr>
+        <w:t>mm:ss</w:t>
+      </w:r>
+      <w:proofErr w:type="spellEnd"/>
+      <w:proofErr w:type="gramEnd"/>
+      <w:r>
+        <w:rPr>
+          <w:rFonts w:ascii="Times New Roman" w:hAnsi="Times New Roman" w:cs="Times New Roman"/>
+        </w:rPr>
+        <w:t>)</w:t>
+      </w:r>
+    </w:p>
+    <w:p>
+      <w:pPr>
+        <w:pStyle w:val="ListParagraph"/>
+        <w:numPr>
+          <w:ilvl w:val="3"/>
+          <w:numId w:val="1"/>
+        </w:numPr>
+        <w:spacing w:line="360" w:lineRule="auto"/>
+        <w:rPr>
+          <w:rFonts w:ascii="Times New Roman" w:hAnsi="Times New Roman" w:cs="Times New Roman"/>
+        </w:rPr>
+      </w:pPr>
+      <w:proofErr w:type="spellStart"/>
+      <w:r>
+        <w:rPr>
+          <w:rFonts w:ascii="Times New Roman" w:hAnsi="Times New Roman" w:cs="Times New Roman"/>
+        </w:rPr>
+        <w:t>endTime</w:t>
+      </w:r>
+      <w:proofErr w:type="spellEnd"/>
+      <w:r>
+        <w:rPr>
+          <w:rFonts w:ascii="Times New Roman" w:hAnsi="Times New Roman" w:cs="Times New Roman"/>
+        </w:rPr>
+        <w:t xml:space="preserve"> is after </w:t>
+      </w:r>
+      <w:proofErr w:type="spellStart"/>
+      <w:r>
+        <w:rPr>
+          <w:rFonts w:ascii="Times New Roman" w:hAnsi="Times New Roman" w:cs="Times New Roman"/>
+        </w:rPr>
+        <w:t>startTime</w:t>
+      </w:r>
+      <w:proofErr w:type="spellEnd"/>
+    </w:p>
+    <w:p>
+      <w:pPr>
+        <w:pStyle w:val="ListParagraph"/>
+        <w:numPr>
+          <w:ilvl w:val="3"/>
+          <w:numId w:val="1"/>
+        </w:numPr>
+        <w:spacing w:line="360" w:lineRule="auto"/>
+        <w:rPr>
+          <w:rFonts w:ascii="Times New Roman" w:hAnsi="Times New Roman" w:cs="Times New Roman"/>
+        </w:rPr>
+      </w:pPr>
+      <w:r>
+        <w:rPr>
+          <w:rFonts w:ascii="Times New Roman" w:hAnsi="Times New Roman" w:cs="Times New Roman"/>
+        </w:rPr>
+        <w:t>The offering is unique (no two offerings at the same time and location)</w:t>
+      </w:r>
+    </w:p>
+    <w:p>
+      <w:pPr>
+        <w:pStyle w:val="ListParagraph"/>
+        <w:numPr>
           <w:ilvl w:val="1"/>
           <w:numId w:val="1"/>
         </w:numPr>
@@ -723,6 +1095,30 @@
         </w:rPr>
         <w:t>A confirmation message is shown to the user</w:t>
       </w:r>
+    </w:p>
+    <w:p>
+      <w:pPr>
+        <w:spacing w:line="360" w:lineRule="auto"/>
+        <w:rPr>
+          <w:rFonts w:ascii="Times New Roman" w:hAnsi="Times New Roman" w:cs="Times New Roman"/>
+        </w:rPr>
+      </w:pPr>
+    </w:p>
+    <w:p>
+      <w:pPr>
+        <w:spacing w:line="360" w:lineRule="auto"/>
+        <w:rPr>
+          <w:rFonts w:ascii="Times New Roman" w:hAnsi="Times New Roman" w:cs="Times New Roman"/>
+        </w:rPr>
+      </w:pPr>
+    </w:p>
+    <w:p>
+      <w:pPr>
+        <w:spacing w:line="360" w:lineRule="auto"/>
+        <w:rPr>
+          <w:rFonts w:ascii="Times New Roman" w:hAnsi="Times New Roman" w:cs="Times New Roman"/>
+        </w:rPr>
+      </w:pPr>
     </w:p>
     <w:p>
       <w:pPr>

</xml_diff>